<commit_message>
all code changes and ideas applied
</commit_message>
<xml_diff>
--- a/misc/attempts/BOW_feature_vec_size.docx
+++ b/misc/attempts/BOW_feature_vec_size.docx
@@ -9,6 +9,7 @@
           <w:ilvl w:val="0"/>
           <w:numId w:val="1"/>
         </w:numPr>
+        <w:spacing w:after="0"/>
         <w:rPr>
           <w:lang w:val="en-IL"/>
         </w:rPr>
@@ -45,6 +46,7 @@
           <w:ilvl w:val="1"/>
           <w:numId w:val="1"/>
         </w:numPr>
+        <w:spacing w:after="0"/>
         <w:rPr>
           <w:lang w:val="en-IL"/>
         </w:rPr>
@@ -60,16 +62,25 @@
       </w:r>
     </w:p>
     <w:p>
+      <w:pPr>
+        <w:spacing w:after="0"/>
+      </w:pPr>
       <w:r>
         <w:t>Running SVM...Total accuracy  =93.38917817523206%</w:t>
       </w:r>
     </w:p>
     <w:p>
+      <w:pPr>
+        <w:spacing w:after="0"/>
+      </w:pPr>
       <w:r>
         <w:t>Running Decision Tree...Total accuracy  =87.52546977586597%</w:t>
       </w:r>
     </w:p>
     <w:p>
+      <w:pPr>
+        <w:spacing w:after="0"/>
+      </w:pPr>
       <w:r>
         <w:t>Running NB...Total accuracy  =93.45709757754132%</w:t>
       </w:r>
@@ -81,6 +92,7 @@
           <w:ilvl w:val="0"/>
           <w:numId w:val="1"/>
         </w:numPr>
+        <w:spacing w:after="0"/>
         <w:rPr>
           <w:lang w:val="en-IL"/>
         </w:rPr>
@@ -111,6 +123,7 @@
           <w:ilvl w:val="1"/>
           <w:numId w:val="1"/>
         </w:numPr>
+        <w:spacing w:after="0"/>
         <w:rPr>
           <w:lang w:val="en-IL"/>
         </w:rPr>
@@ -130,6 +143,7 @@
     </w:p>
     <w:p>
       <w:pPr>
+        <w:spacing w:after="0"/>
         <w:rPr>
           <w:lang w:val="en-IL"/>
         </w:rPr>
@@ -157,6 +171,7 @@
     </w:p>
     <w:p>
       <w:pPr>
+        <w:spacing w:after="0"/>
         <w:rPr>
           <w:lang w:val="en-IL"/>
         </w:rPr>
@@ -184,6 +199,7 @@
     </w:p>
     <w:p>
       <w:pPr>
+        <w:spacing w:after="0"/>
         <w:rPr>
           <w:lang w:val="en-IL"/>
         </w:rPr>
@@ -216,6 +232,7 @@
           <w:ilvl w:val="0"/>
           <w:numId w:val="1"/>
         </w:numPr>
+        <w:spacing w:after="0"/>
         <w:rPr>
           <w:lang w:val="en-IL"/>
         </w:rPr>
@@ -246,6 +263,7 @@
           <w:ilvl w:val="1"/>
           <w:numId w:val="1"/>
         </w:numPr>
+        <w:spacing w:after="0"/>
         <w:rPr>
           <w:lang w:val="en-IL"/>
         </w:rPr>
@@ -266,6 +284,7 @@
     <w:p>
       <w:pPr>
         <w:pStyle w:val="ListParagraph"/>
+        <w:spacing w:after="0"/>
         <w:ind w:left="0"/>
         <w:rPr>
           <w:lang w:val="en-IL"/>
@@ -295,6 +314,7 @@
     <w:p>
       <w:pPr>
         <w:pStyle w:val="ListParagraph"/>
+        <w:spacing w:after="0"/>
         <w:ind w:left="0"/>
         <w:rPr>
           <w:lang w:val="en-IL"/>
@@ -324,6 +344,7 @@
     <w:p>
       <w:pPr>
         <w:pStyle w:val="ListParagraph"/>
+        <w:spacing w:after="0"/>
         <w:ind w:left="0"/>
         <w:rPr>
           <w:lang w:val="en-IL"/>
@@ -357,6 +378,7 @@
           <w:ilvl w:val="0"/>
           <w:numId w:val="1"/>
         </w:numPr>
+        <w:spacing w:after="0"/>
         <w:rPr>
           <w:lang w:val="en-IL"/>
         </w:rPr>
@@ -387,6 +409,7 @@
           <w:ilvl w:val="1"/>
           <w:numId w:val="1"/>
         </w:numPr>
+        <w:spacing w:after="0"/>
         <w:rPr>
           <w:lang w:val="en-IL"/>
         </w:rPr>
@@ -407,6 +430,7 @@
     <w:p>
       <w:pPr>
         <w:pStyle w:val="ListParagraph"/>
+        <w:spacing w:after="0"/>
         <w:ind w:left="0"/>
         <w:rPr>
           <w:lang w:val="en-IL"/>
@@ -416,20 +440,27 @@
         <w:rPr>
           <w:lang w:val="en-IL"/>
         </w:rPr>
-        <w:t>Running SVM...</w:t>
-      </w:r>
-      <w:bookmarkStart w:id="0" w:name="_GoBack"/>
-      <w:bookmarkEnd w:id="0"/>
-      <w:r>
-        <w:rPr>
-          <w:lang w:val="en-IL"/>
-        </w:rPr>
-        <w:t>Total accuracy  =90.8988000905592%</w:t>
+        <w:t xml:space="preserve">Running SVM...Total </w:t>
+      </w:r>
+      <w:proofErr w:type="gramStart"/>
+      <w:r>
+        <w:rPr>
+          <w:lang w:val="en-IL"/>
+        </w:rPr>
+        <w:t>accuracy  =</w:t>
+      </w:r>
+      <w:proofErr w:type="gramEnd"/>
+      <w:r>
+        <w:rPr>
+          <w:lang w:val="en-IL"/>
+        </w:rPr>
+        <w:t>90.8988000905592%</w:t>
       </w:r>
     </w:p>
     <w:p>
       <w:pPr>
         <w:pStyle w:val="ListParagraph"/>
+        <w:spacing w:after="0"/>
         <w:ind w:left="0"/>
         <w:rPr>
           <w:lang w:val="en-IL"/>
@@ -459,6 +490,7 @@
     <w:p>
       <w:pPr>
         <w:pStyle w:val="ListParagraph"/>
+        <w:spacing w:after="0"/>
         <w:ind w:left="0"/>
         <w:rPr>
           <w:lang w:val="en-IL"/>
@@ -492,6 +524,7 @@
           <w:ilvl w:val="0"/>
           <w:numId w:val="1"/>
         </w:numPr>
+        <w:spacing w:after="0"/>
         <w:rPr>
           <w:lang w:val="en-IL"/>
         </w:rPr>
@@ -522,6 +555,7 @@
           <w:ilvl w:val="1"/>
           <w:numId w:val="1"/>
         </w:numPr>
+        <w:spacing w:after="0"/>
         <w:rPr>
           <w:lang w:val="en-IL"/>
         </w:rPr>
@@ -535,7 +569,701 @@
     </w:p>
     <w:p>
       <w:pPr>
-        <w:pStyle w:val="ListParagraph"/>
+        <w:spacing w:after="0"/>
+        <w:rPr>
+          <w:lang w:val="en-IL"/>
+        </w:rPr>
+      </w:pPr>
+      <w:r>
+        <w:rPr>
+          <w:lang w:val="en-IL"/>
+        </w:rPr>
+        <w:t xml:space="preserve">Running SVM...Total </w:t>
+      </w:r>
+      <w:proofErr w:type="gramStart"/>
+      <w:r>
+        <w:rPr>
+          <w:lang w:val="en-IL"/>
+        </w:rPr>
+        <w:t>accuracy  =</w:t>
+      </w:r>
+      <w:proofErr w:type="gramEnd"/>
+      <w:r>
+        <w:rPr>
+          <w:lang w:val="en-IL"/>
+        </w:rPr>
+        <w:t>89.13289563051845%</w:t>
+      </w:r>
+    </w:p>
+    <w:p>
+      <w:pPr>
+        <w:spacing w:after="0"/>
+        <w:rPr>
+          <w:lang w:val="en-IL"/>
+        </w:rPr>
+      </w:pPr>
+      <w:r>
+        <w:rPr>
+          <w:lang w:val="en-IL"/>
+        </w:rPr>
+        <w:t xml:space="preserve">Running Decision Tree...Total </w:t>
+      </w:r>
+      <w:proofErr w:type="gramStart"/>
+      <w:r>
+        <w:rPr>
+          <w:lang w:val="en-IL"/>
+        </w:rPr>
+        <w:t>accuracy  =</w:t>
+      </w:r>
+      <w:proofErr w:type="gramEnd"/>
+      <w:r>
+        <w:rPr>
+          <w:lang w:val="en-IL"/>
+        </w:rPr>
+        <w:t>89.08761602897894%</w:t>
+      </w:r>
+    </w:p>
+    <w:p>
+      <w:pPr>
+        <w:spacing w:after="0"/>
+        <w:rPr>
+          <w:lang w:val="en-IL"/>
+        </w:rPr>
+      </w:pPr>
+      <w:r>
+        <w:rPr>
+          <w:lang w:val="en-IL"/>
+        </w:rPr>
+        <w:t>Running NB.</w:t>
+      </w:r>
+      <w:proofErr w:type="gramStart"/>
+      <w:r>
+        <w:rPr>
+          <w:lang w:val="en-IL"/>
+        </w:rPr>
+        <w:t>..Total</w:t>
+      </w:r>
+      <w:proofErr w:type="gramEnd"/>
+      <w:r>
+        <w:rPr>
+          <w:lang w:val="en-IL"/>
+        </w:rPr>
+        <w:t xml:space="preserve"> accuracy  =97.44170251301789%</w:t>
+      </w:r>
+    </w:p>
+    <w:tbl>
+      <w:tblPr>
+        <w:tblStyle w:val="TableGrid"/>
+        <w:tblW w:w="0" w:type="auto"/>
+        <w:tblLook w:val="04A0" w:firstRow="1" w:lastRow="0" w:firstColumn="1" w:lastColumn="0" w:noHBand="0" w:noVBand="1"/>
+      </w:tblPr>
+      <w:tblGrid>
+        <w:gridCol w:w="1803"/>
+        <w:gridCol w:w="2020"/>
+        <w:gridCol w:w="1586"/>
+        <w:gridCol w:w="1803"/>
+        <w:gridCol w:w="1804"/>
+      </w:tblGrid>
+      <w:tr>
+        <w:tc>
+          <w:tcPr>
+            <w:tcW w:w="1803" w:type="dxa"/>
+          </w:tcPr>
+          <w:p>
+            <w:pPr>
+              <w:jc w:val="center"/>
+              <w:rPr>
+                <w:lang w:val="en-IL"/>
+              </w:rPr>
+            </w:pPr>
+            <w:r>
+              <w:rPr>
+                <w:lang w:val="en-IL"/>
+              </w:rPr>
+              <w:t>Top X words from class</w:t>
+            </w:r>
+          </w:p>
+        </w:tc>
+        <w:tc>
+          <w:tcPr>
+            <w:tcW w:w="2020" w:type="dxa"/>
+          </w:tcPr>
+          <w:p>
+            <w:pPr>
+              <w:jc w:val="center"/>
+              <w:rPr>
+                <w:lang w:val="en-IL"/>
+              </w:rPr>
+            </w:pPr>
+            <w:r>
+              <w:rPr>
+                <w:lang w:val="en-IL"/>
+              </w:rPr>
+              <w:t xml:space="preserve">Feature vector </w:t>
+            </w:r>
+            <w:bookmarkStart w:id="0" w:name="_GoBack"/>
+            <w:bookmarkEnd w:id="0"/>
+            <w:r>
+              <w:rPr>
+                <w:lang w:val="en-IL"/>
+              </w:rPr>
+              <w:t>size after removing duplicates</w:t>
+            </w:r>
+          </w:p>
+        </w:tc>
+        <w:tc>
+          <w:tcPr>
+            <w:tcW w:w="1586" w:type="dxa"/>
+          </w:tcPr>
+          <w:p>
+            <w:pPr>
+              <w:jc w:val="center"/>
+              <w:rPr>
+                <w:lang w:val="en-IL"/>
+              </w:rPr>
+            </w:pPr>
+            <w:r>
+              <w:rPr>
+                <w:lang w:val="en-IL"/>
+              </w:rPr>
+              <w:t>SVM</w:t>
+            </w:r>
+          </w:p>
+        </w:tc>
+        <w:tc>
+          <w:tcPr>
+            <w:tcW w:w="1803" w:type="dxa"/>
+          </w:tcPr>
+          <w:p>
+            <w:pPr>
+              <w:jc w:val="center"/>
+              <w:rPr>
+                <w:lang w:val="en-IL"/>
+              </w:rPr>
+            </w:pPr>
+            <w:r>
+              <w:rPr>
+                <w:lang w:val="en-IL"/>
+              </w:rPr>
+              <w:t>Decision Tree</w:t>
+            </w:r>
+          </w:p>
+        </w:tc>
+        <w:tc>
+          <w:tcPr>
+            <w:tcW w:w="1804" w:type="dxa"/>
+          </w:tcPr>
+          <w:p>
+            <w:pPr>
+              <w:jc w:val="center"/>
+              <w:rPr>
+                <w:lang w:val="en-IL"/>
+              </w:rPr>
+            </w:pPr>
+            <w:r>
+              <w:rPr>
+                <w:lang w:val="en-IL"/>
+              </w:rPr>
+              <w:t>NB</w:t>
+            </w:r>
+          </w:p>
+        </w:tc>
+      </w:tr>
+      <w:tr>
+        <w:tc>
+          <w:tcPr>
+            <w:tcW w:w="1803" w:type="dxa"/>
+          </w:tcPr>
+          <w:p>
+            <w:pPr>
+              <w:jc w:val="center"/>
+              <w:rPr>
+                <w:lang w:val="en-IL"/>
+              </w:rPr>
+            </w:pPr>
+            <w:r>
+              <w:rPr>
+                <w:lang w:val="en-IL"/>
+              </w:rPr>
+              <w:t>230</w:t>
+            </w:r>
+          </w:p>
+        </w:tc>
+        <w:tc>
+          <w:tcPr>
+            <w:tcW w:w="2020" w:type="dxa"/>
+          </w:tcPr>
+          <w:p>
+            <w:pPr>
+              <w:jc w:val="center"/>
+              <w:rPr>
+                <w:lang w:val="en-IL"/>
+              </w:rPr>
+            </w:pPr>
+            <w:r>
+              <w:rPr>
+                <w:lang w:val="en-IL"/>
+              </w:rPr>
+              <w:t>343</w:t>
+            </w:r>
+          </w:p>
+        </w:tc>
+        <w:tc>
+          <w:tcPr>
+            <w:tcW w:w="1586" w:type="dxa"/>
+          </w:tcPr>
+          <w:p>
+            <w:pPr>
+              <w:jc w:val="center"/>
+              <w:rPr>
+                <w:lang w:val="en-IL"/>
+              </w:rPr>
+            </w:pPr>
+            <w:r>
+              <w:rPr>
+                <w:lang w:val="en-IL"/>
+              </w:rPr>
+              <w:t>93.39</w:t>
+            </w:r>
+          </w:p>
+        </w:tc>
+        <w:tc>
+          <w:tcPr>
+            <w:tcW w:w="1803" w:type="dxa"/>
+          </w:tcPr>
+          <w:p>
+            <w:pPr>
+              <w:jc w:val="center"/>
+              <w:rPr>
+                <w:lang w:val="en-IL"/>
+              </w:rPr>
+            </w:pPr>
+            <w:r>
+              <w:rPr>
+                <w:lang w:val="en-IL"/>
+              </w:rPr>
+              <w:t>87.5</w:t>
+            </w:r>
+            <w:r>
+              <w:rPr>
+                <w:lang w:val="en-IL"/>
+              </w:rPr>
+              <w:t>3</w:t>
+            </w:r>
+          </w:p>
+        </w:tc>
+        <w:tc>
+          <w:tcPr>
+            <w:tcW w:w="1804" w:type="dxa"/>
+          </w:tcPr>
+          <w:p>
+            <w:pPr>
+              <w:jc w:val="center"/>
+              <w:rPr>
+                <w:lang w:val="en-IL"/>
+              </w:rPr>
+            </w:pPr>
+            <w:r>
+              <w:rPr>
+                <w:lang w:val="en-IL"/>
+              </w:rPr>
+              <w:t>93.46</w:t>
+            </w:r>
+          </w:p>
+        </w:tc>
+      </w:tr>
+      <w:tr>
+        <w:tc>
+          <w:tcPr>
+            <w:tcW w:w="1803" w:type="dxa"/>
+          </w:tcPr>
+          <w:p>
+            <w:pPr>
+              <w:jc w:val="center"/>
+              <w:rPr>
+                <w:lang w:val="en-IL"/>
+              </w:rPr>
+            </w:pPr>
+            <w:r>
+              <w:rPr>
+                <w:lang w:val="en-IL"/>
+              </w:rPr>
+              <w:t>500</w:t>
+            </w:r>
+          </w:p>
+        </w:tc>
+        <w:tc>
+          <w:tcPr>
+            <w:tcW w:w="2020" w:type="dxa"/>
+          </w:tcPr>
+          <w:p>
+            <w:pPr>
+              <w:jc w:val="center"/>
+              <w:rPr>
+                <w:lang w:val="en-IL"/>
+              </w:rPr>
+            </w:pPr>
+            <w:r>
+              <w:rPr>
+                <w:lang w:val="en-IL"/>
+              </w:rPr>
+              <w:t>728</w:t>
+            </w:r>
+          </w:p>
+        </w:tc>
+        <w:tc>
+          <w:tcPr>
+            <w:tcW w:w="1586" w:type="dxa"/>
+          </w:tcPr>
+          <w:p>
+            <w:pPr>
+              <w:jc w:val="center"/>
+              <w:rPr>
+                <w:lang w:val="en-IL"/>
+              </w:rPr>
+            </w:pPr>
+            <w:r>
+              <w:rPr>
+                <w:lang w:val="en-IL"/>
+              </w:rPr>
+              <w:t>93.43</w:t>
+            </w:r>
+          </w:p>
+        </w:tc>
+        <w:tc>
+          <w:tcPr>
+            <w:tcW w:w="1803" w:type="dxa"/>
+          </w:tcPr>
+          <w:p>
+            <w:pPr>
+              <w:jc w:val="center"/>
+              <w:rPr>
+                <w:lang w:val="en-IL"/>
+              </w:rPr>
+            </w:pPr>
+            <w:r>
+              <w:rPr>
+                <w:lang w:val="en-IL"/>
+              </w:rPr>
+              <w:t>88.66</w:t>
+            </w:r>
+          </w:p>
+        </w:tc>
+        <w:tc>
+          <w:tcPr>
+            <w:tcW w:w="1804" w:type="dxa"/>
+          </w:tcPr>
+          <w:p>
+            <w:pPr>
+              <w:jc w:val="center"/>
+              <w:rPr>
+                <w:lang w:val="en-IL"/>
+              </w:rPr>
+            </w:pPr>
+            <w:r>
+              <w:rPr>
+                <w:lang w:val="en-IL"/>
+              </w:rPr>
+              <w:t>94.7</w:t>
+            </w:r>
+          </w:p>
+        </w:tc>
+      </w:tr>
+      <w:tr>
+        <w:tc>
+          <w:tcPr>
+            <w:tcW w:w="1803" w:type="dxa"/>
+          </w:tcPr>
+          <w:p>
+            <w:pPr>
+              <w:jc w:val="center"/>
+              <w:rPr>
+                <w:lang w:val="en-IL"/>
+              </w:rPr>
+            </w:pPr>
+            <w:r>
+              <w:rPr>
+                <w:lang w:val="en-IL"/>
+              </w:rPr>
+              <w:t>1000</w:t>
+            </w:r>
+          </w:p>
+        </w:tc>
+        <w:tc>
+          <w:tcPr>
+            <w:tcW w:w="2020" w:type="dxa"/>
+          </w:tcPr>
+          <w:p>
+            <w:pPr>
+              <w:jc w:val="center"/>
+              <w:rPr>
+                <w:lang w:val="en-IL"/>
+              </w:rPr>
+            </w:pPr>
+            <w:r>
+              <w:rPr>
+                <w:lang w:val="en-IL"/>
+              </w:rPr>
+              <w:t>1445</w:t>
+            </w:r>
+          </w:p>
+        </w:tc>
+        <w:tc>
+          <w:tcPr>
+            <w:tcW w:w="1586" w:type="dxa"/>
+          </w:tcPr>
+          <w:p>
+            <w:pPr>
+              <w:jc w:val="center"/>
+              <w:rPr>
+                <w:lang w:val="en-IL"/>
+              </w:rPr>
+            </w:pPr>
+            <w:r>
+              <w:rPr>
+                <w:lang w:val="en-IL"/>
+              </w:rPr>
+              <w:t>92.87</w:t>
+            </w:r>
+          </w:p>
+        </w:tc>
+        <w:tc>
+          <w:tcPr>
+            <w:tcW w:w="1803" w:type="dxa"/>
+          </w:tcPr>
+          <w:p>
+            <w:pPr>
+              <w:jc w:val="center"/>
+              <w:rPr>
+                <w:lang w:val="en-IL"/>
+              </w:rPr>
+            </w:pPr>
+            <w:r>
+              <w:rPr>
+                <w:lang w:val="en-IL"/>
+              </w:rPr>
+              <w:t>88.54</w:t>
+            </w:r>
+          </w:p>
+        </w:tc>
+        <w:tc>
+          <w:tcPr>
+            <w:tcW w:w="1804" w:type="dxa"/>
+          </w:tcPr>
+          <w:p>
+            <w:pPr>
+              <w:jc w:val="center"/>
+              <w:rPr>
+                <w:lang w:val="en-IL"/>
+              </w:rPr>
+            </w:pPr>
+            <w:r>
+              <w:rPr>
+                <w:lang w:val="en-IL"/>
+              </w:rPr>
+              <w:t>96.4</w:t>
+            </w:r>
+          </w:p>
+        </w:tc>
+      </w:tr>
+      <w:tr>
+        <w:tc>
+          <w:tcPr>
+            <w:tcW w:w="1803" w:type="dxa"/>
+          </w:tcPr>
+          <w:p>
+            <w:pPr>
+              <w:jc w:val="center"/>
+              <w:rPr>
+                <w:lang w:val="en-IL"/>
+              </w:rPr>
+            </w:pPr>
+            <w:r>
+              <w:rPr>
+                <w:lang w:val="en-IL"/>
+              </w:rPr>
+              <w:t>2000</w:t>
+            </w:r>
+          </w:p>
+        </w:tc>
+        <w:tc>
+          <w:tcPr>
+            <w:tcW w:w="2020" w:type="dxa"/>
+          </w:tcPr>
+          <w:p>
+            <w:pPr>
+              <w:jc w:val="center"/>
+              <w:rPr>
+                <w:lang w:val="en-IL"/>
+              </w:rPr>
+            </w:pPr>
+            <w:r>
+              <w:rPr>
+                <w:lang w:val="en-IL"/>
+              </w:rPr>
+              <w:t>2848</w:t>
+            </w:r>
+          </w:p>
+        </w:tc>
+        <w:tc>
+          <w:tcPr>
+            <w:tcW w:w="1586" w:type="dxa"/>
+          </w:tcPr>
+          <w:p>
+            <w:pPr>
+              <w:jc w:val="center"/>
+              <w:rPr>
+                <w:lang w:val="en-IL"/>
+              </w:rPr>
+            </w:pPr>
+            <w:r>
+              <w:rPr>
+                <w:lang w:val="en-IL"/>
+              </w:rPr>
+              <w:t>90.9</w:t>
+            </w:r>
+          </w:p>
+        </w:tc>
+        <w:tc>
+          <w:tcPr>
+            <w:tcW w:w="1803" w:type="dxa"/>
+          </w:tcPr>
+          <w:p>
+            <w:pPr>
+              <w:jc w:val="center"/>
+              <w:rPr>
+                <w:lang w:val="en-IL"/>
+              </w:rPr>
+            </w:pPr>
+            <w:r>
+              <w:rPr>
+                <w:lang w:val="en-IL"/>
+              </w:rPr>
+              <w:t>88.86</w:t>
+            </w:r>
+          </w:p>
+        </w:tc>
+        <w:tc>
+          <w:tcPr>
+            <w:tcW w:w="1804" w:type="dxa"/>
+          </w:tcPr>
+          <w:p>
+            <w:pPr>
+              <w:jc w:val="center"/>
+              <w:rPr>
+                <w:lang w:val="en-IL"/>
+              </w:rPr>
+            </w:pPr>
+            <w:r>
+              <w:rPr>
+                <w:lang w:val="en-IL"/>
+              </w:rPr>
+              <w:t>97.17</w:t>
+            </w:r>
+          </w:p>
+        </w:tc>
+      </w:tr>
+      <w:tr>
+        <w:tc>
+          <w:tcPr>
+            <w:tcW w:w="1803" w:type="dxa"/>
+          </w:tcPr>
+          <w:p>
+            <w:pPr>
+              <w:jc w:val="center"/>
+              <w:rPr>
+                <w:lang w:val="en-IL"/>
+              </w:rPr>
+            </w:pPr>
+            <w:r>
+              <w:rPr>
+                <w:lang w:val="en-IL"/>
+              </w:rPr>
+              <w:t>3000</w:t>
+            </w:r>
+          </w:p>
+        </w:tc>
+        <w:tc>
+          <w:tcPr>
+            <w:tcW w:w="2020" w:type="dxa"/>
+          </w:tcPr>
+          <w:p>
+            <w:pPr>
+              <w:jc w:val="center"/>
+              <w:rPr>
+                <w:lang w:val="en-IL"/>
+              </w:rPr>
+            </w:pPr>
+            <w:r>
+              <w:rPr>
+                <w:lang w:val="en-IL"/>
+              </w:rPr>
+              <w:t>4275</w:t>
+            </w:r>
+          </w:p>
+        </w:tc>
+        <w:tc>
+          <w:tcPr>
+            <w:tcW w:w="1586" w:type="dxa"/>
+          </w:tcPr>
+          <w:p>
+            <w:pPr>
+              <w:jc w:val="center"/>
+              <w:rPr>
+                <w:lang w:val="en-IL"/>
+              </w:rPr>
+            </w:pPr>
+            <w:r>
+              <w:rPr>
+                <w:lang w:val="en-IL"/>
+              </w:rPr>
+              <w:t>89.13</w:t>
+            </w:r>
+          </w:p>
+        </w:tc>
+        <w:tc>
+          <w:tcPr>
+            <w:tcW w:w="1803" w:type="dxa"/>
+          </w:tcPr>
+          <w:p>
+            <w:pPr>
+              <w:jc w:val="center"/>
+              <w:rPr>
+                <w:lang w:val="en-IL"/>
+              </w:rPr>
+            </w:pPr>
+            <w:r>
+              <w:rPr>
+                <w:lang w:val="en-IL"/>
+              </w:rPr>
+              <w:t>89.09</w:t>
+            </w:r>
+          </w:p>
+        </w:tc>
+        <w:tc>
+          <w:tcPr>
+            <w:tcW w:w="1804" w:type="dxa"/>
+          </w:tcPr>
+          <w:p>
+            <w:pPr>
+              <w:jc w:val="center"/>
+              <w:rPr>
+                <w:lang w:val="en-IL"/>
+              </w:rPr>
+            </w:pPr>
+            <w:r>
+              <w:rPr>
+                <w:lang w:val="en-IL"/>
+              </w:rPr>
+              <w:t>97.44</w:t>
+            </w:r>
+          </w:p>
+        </w:tc>
+      </w:tr>
+    </w:tbl>
+    <w:p>
+      <w:pPr>
+        <w:spacing w:after="0"/>
         <w:rPr>
           <w:lang w:val="en-IL"/>
         </w:rPr>
@@ -1107,6 +1835,25 @@
       <w:contextualSpacing/>
     </w:pPr>
   </w:style>
+  <w:style w:type="table" w:styleId="TableGrid">
+    <w:name w:val="Table Grid"/>
+    <w:basedOn w:val="TableNormal"/>
+    <w:uiPriority w:val="39"/>
+    <w:rsid w:val="004E4812"/>
+    <w:pPr>
+      <w:spacing w:after="0" w:line="240" w:lineRule="auto"/>
+    </w:pPr>
+    <w:tblPr>
+      <w:tblBorders>
+        <w:top w:val="single" w:sz="4" w:space="0" w:color="auto"/>
+        <w:left w:val="single" w:sz="4" w:space="0" w:color="auto"/>
+        <w:bottom w:val="single" w:sz="4" w:space="0" w:color="auto"/>
+        <w:right w:val="single" w:sz="4" w:space="0" w:color="auto"/>
+        <w:insideH w:val="single" w:sz="4" w:space="0" w:color="auto"/>
+        <w:insideV w:val="single" w:sz="4" w:space="0" w:color="auto"/>
+      </w:tblBorders>
+    </w:tblPr>
+  </w:style>
 </w:styles>
 </file>
 

</xml_diff>